<commit_message>
chore: updated cover letter template.
</commit_message>
<xml_diff>
--- a/cover-letter.docx
+++ b/cover-letter.docx
@@ -180,7 +180,7 @@
           <w:szCs w:val="52"/>
         </w:rPr>
         <w:drawing>
-          <wp:anchor distT="0" distB="0" distL="114300" distR="114300" simplePos="0" relativeHeight="251926528" behindDoc="1" locked="0" layoutInCell="1" allowOverlap="1" wp14:anchorId="65E9C76B" wp14:editId="0636E9E1">
+          <wp:anchor distT="0" distB="0" distL="114300" distR="114300" simplePos="0" relativeHeight="251926528" behindDoc="1" locked="0" layoutInCell="1" allowOverlap="1" wp14:anchorId="65E9C76B" wp14:editId="1E9EA519">
             <wp:simplePos x="0" y="0"/>
             <wp:positionH relativeFrom="column">
               <wp:posOffset>4352290</wp:posOffset>
@@ -244,7 +244,7 @@
           <w:szCs w:val="52"/>
         </w:rPr>
         <w:drawing>
-          <wp:anchor distT="0" distB="0" distL="114300" distR="114300" simplePos="0" relativeHeight="251945984" behindDoc="1" locked="0" layoutInCell="1" allowOverlap="1" wp14:anchorId="452D1631" wp14:editId="0AAF6809">
+          <wp:anchor distT="0" distB="0" distL="114300" distR="114300" simplePos="0" relativeHeight="251945984" behindDoc="1" locked="0" layoutInCell="1" allowOverlap="1" wp14:anchorId="452D1631" wp14:editId="5C3955D5">
             <wp:simplePos x="0" y="0"/>
             <wp:positionH relativeFrom="column">
               <wp:posOffset>4356735</wp:posOffset>
@@ -607,7 +607,7 @@
           <w:szCs w:val="52"/>
         </w:rPr>
         <w:drawing>
-          <wp:anchor distT="0" distB="0" distL="114300" distR="114300" simplePos="0" relativeHeight="251938816" behindDoc="1" locked="0" layoutInCell="1" allowOverlap="1" wp14:anchorId="71262383" wp14:editId="3C725EE6">
+          <wp:anchor distT="0" distB="0" distL="114300" distR="114300" simplePos="0" relativeHeight="251938816" behindDoc="1" locked="0" layoutInCell="1" allowOverlap="1" wp14:anchorId="71262383" wp14:editId="044167D7">
             <wp:simplePos x="0" y="0"/>
             <wp:positionH relativeFrom="column">
               <wp:posOffset>4355465</wp:posOffset>
@@ -978,25 +978,7 @@
           <w:sz w:val="20"/>
           <w:szCs w:val="20"/>
         </w:rPr>
-        <w:t xml:space="preserve">As a passionate software engineer with a proven track record of transforming complex business </w:t>
-      </w:r>
-      <w:r>
-        <w:rPr>
-          <w:rFonts w:ascii="Segoe UI" w:hAnsi="Segoe UI" w:cs="Segoe UI"/>
-          <w:color w:val="auto"/>
-          <w:sz w:val="20"/>
-          <w:szCs w:val="20"/>
-        </w:rPr>
-        <w:t>requirements</w:t>
-      </w:r>
-      <w:r>
-        <w:rPr>
-          <w:rFonts w:ascii="Segoe UI" w:hAnsi="Segoe UI" w:cs="Segoe UI"/>
-          <w:color w:val="auto"/>
-          <w:sz w:val="20"/>
-          <w:szCs w:val="20"/>
-        </w:rPr>
-        <w:t xml:space="preserve"> into elegant web solutions, I am eager to apply my expertise to the [Job Position] role at [Company Name]. Combining five years of hands-on software development experience</w:t>
+        <w:t>As a passionate software engineer with a proven track record of transforming complex business requirements into elegant web solutions, I am eager to apply my expertise to the [Job Position] role at [Company Name]. Combining five years of hands-on software development experience</w:t>
       </w:r>
       <w:r>
         <w:rPr>
@@ -1042,6 +1024,15 @@
           <w:szCs w:val="20"/>
         </w:rPr>
         <w:t>self-learning</w:t>
+      </w:r>
+      <w:r>
+        <w:rPr>
+          <w:rFonts w:ascii="Segoe UI" w:hAnsi="Segoe UI" w:cs="Segoe UI"/>
+          <w:color w:val="auto"/>
+          <w:sz w:val="20"/>
+          <w:szCs w:val="20"/>
+        </w:rPr>
+        <w:t xml:space="preserve"> since 2019</w:t>
       </w:r>
       <w:r>
         <w:rPr>
@@ -1223,25 +1214,7 @@
           <w:sz w:val="20"/>
           <w:szCs w:val="20"/>
         </w:rPr>
-        <w:t xml:space="preserve">, writing </w:t>
-      </w:r>
-      <w:r>
-        <w:rPr>
-          <w:rFonts w:ascii="Segoe UI" w:hAnsi="Segoe UI" w:cs="Segoe UI"/>
-          <w:color w:val="auto"/>
-          <w:sz w:val="20"/>
-          <w:szCs w:val="20"/>
-        </w:rPr>
-        <w:t>clean</w:t>
-      </w:r>
-      <w:r>
-        <w:rPr>
-          <w:rFonts w:ascii="Segoe UI" w:hAnsi="Segoe UI" w:cs="Segoe UI"/>
-          <w:color w:val="auto"/>
-          <w:sz w:val="20"/>
-          <w:szCs w:val="20"/>
-        </w:rPr>
-        <w:t xml:space="preserve"> code, and enforcing modern practices to improve the team's development. Outside of </w:t>
+        <w:t xml:space="preserve">, writing clean code, and enforcing modern practices to improve the team's development. Outside of </w:t>
       </w:r>
       <w:r>
         <w:rPr>
@@ -1448,16 +1421,7 @@
           <w:sz w:val="20"/>
           <w:szCs w:val="20"/>
         </w:rPr>
-        <w:t>₱53,874.36</w:t>
-      </w:r>
-      <w:r>
-        <w:rPr>
-          <w:rFonts w:ascii="Segoe UI" w:hAnsi="Segoe UI" w:cs="Segoe UI"/>
-          <w:color w:val="auto"/>
-          <w:sz w:val="20"/>
-          <w:szCs w:val="20"/>
-        </w:rPr>
-        <w:t xml:space="preserve"> </w:t>
+        <w:t xml:space="preserve">₱53,874.36 </w:t>
       </w:r>
       <w:r>
         <w:rPr>
@@ -1678,25 +1642,7 @@
           <w:sz w:val="20"/>
           <w:szCs w:val="20"/>
         </w:rPr>
-        <w:t>Trusted with handling confidential records with up to 3,000,000+ records to craft data migration plans through different database sources, s</w:t>
-      </w:r>
-      <w:r>
-        <w:rPr>
-          <w:rFonts w:ascii="Segoe UI" w:hAnsi="Segoe UI" w:cs="Segoe UI"/>
-          <w:color w:val="auto"/>
-          <w:sz w:val="20"/>
-          <w:szCs w:val="20"/>
-        </w:rPr>
-        <w:t xml:space="preserve">uccessfully </w:t>
-      </w:r>
-      <w:r>
-        <w:rPr>
-          <w:rFonts w:ascii="Segoe UI" w:hAnsi="Segoe UI" w:cs="Segoe UI"/>
-          <w:color w:val="auto"/>
-          <w:sz w:val="20"/>
-          <w:szCs w:val="20"/>
-        </w:rPr>
-        <w:t>achieving</w:t>
+        <w:t>Trusted with handling confidential records with up to 3,000,000+ records to craft data migration plans through different database sources, successfully achieving</w:t>
       </w:r>
       <w:r>
         <w:rPr>
@@ -1714,34 +1660,7 @@
           <w:sz w:val="20"/>
           <w:szCs w:val="20"/>
         </w:rPr>
-        <w:t xml:space="preserve"> 99.82%</w:t>
-      </w:r>
-      <w:r>
-        <w:rPr>
-          <w:rFonts w:ascii="Segoe UI" w:hAnsi="Segoe UI" w:cs="Segoe UI"/>
-          <w:color w:val="auto"/>
-          <w:sz w:val="20"/>
-          <w:szCs w:val="20"/>
-        </w:rPr>
-        <w:t xml:space="preserve"> data migration</w:t>
-      </w:r>
-      <w:r>
-        <w:rPr>
-          <w:rFonts w:ascii="Segoe UI" w:hAnsi="Segoe UI" w:cs="Segoe UI"/>
-          <w:color w:val="auto"/>
-          <w:sz w:val="20"/>
-          <w:szCs w:val="20"/>
-        </w:rPr>
-        <w:t xml:space="preserve"> success rate</w:t>
-      </w:r>
-      <w:r>
-        <w:rPr>
-          <w:rFonts w:ascii="Segoe UI" w:hAnsi="Segoe UI" w:cs="Segoe UI"/>
-          <w:color w:val="auto"/>
-          <w:sz w:val="20"/>
-          <w:szCs w:val="20"/>
-        </w:rPr>
-        <w:t>.</w:t>
+        <w:t xml:space="preserve"> 99.82% data migration success rate.</w:t>
       </w:r>
     </w:p>
     <w:p>
@@ -1766,25 +1685,7 @@
           <w:sz w:val="20"/>
           <w:szCs w:val="20"/>
         </w:rPr>
-        <w:t>E</w:t>
-      </w:r>
-      <w:r>
-        <w:rPr>
-          <w:rFonts w:ascii="Segoe UI" w:hAnsi="Segoe UI" w:cs="Segoe UI"/>
-          <w:color w:val="auto"/>
-          <w:sz w:val="20"/>
-          <w:szCs w:val="20"/>
-        </w:rPr>
-        <w:t>ngineered real-time applications that interface with government APIs to retrieve and store local datasets for comprehensive data analysis</w:t>
-      </w:r>
-      <w:r>
-        <w:rPr>
-          <w:rFonts w:ascii="Segoe UI" w:hAnsi="Segoe UI" w:cs="Segoe UI"/>
-          <w:color w:val="auto"/>
-          <w:sz w:val="20"/>
-          <w:szCs w:val="20"/>
-        </w:rPr>
-        <w:t>.</w:t>
+        <w:t>Engineered real-time applications that interface with government APIs to retrieve and store local datasets for comprehensive data analysis.</w:t>
       </w:r>
     </w:p>
     <w:p>
@@ -2027,25 +1928,7 @@
           <w:sz w:val="20"/>
           <w:szCs w:val="20"/>
         </w:rPr>
-        <w:t xml:space="preserve">, I am </w:t>
-      </w:r>
-      <w:r>
-        <w:rPr>
-          <w:rFonts w:ascii="Segoe UI" w:hAnsi="Segoe UI" w:cs="Segoe UI"/>
-          <w:color w:val="auto"/>
-          <w:sz w:val="20"/>
-          <w:szCs w:val="20"/>
-        </w:rPr>
-        <w:t>eager to pursue this opportunity to continue my</w:t>
-      </w:r>
-      <w:r>
-        <w:rPr>
-          <w:rFonts w:ascii="Segoe UI" w:hAnsi="Segoe UI" w:cs="Segoe UI"/>
-          <w:color w:val="auto"/>
-          <w:sz w:val="20"/>
-          <w:szCs w:val="20"/>
-        </w:rPr>
-        <w:t xml:space="preserve"> growth</w:t>
+        <w:t>, I am eager to pursue this opportunity to continue my growth</w:t>
       </w:r>
       <w:r>
         <w:rPr>
@@ -3581,6 +3464,7 @@
   <w:style w:type="character" w:default="1" w:styleId="DefaultParagraphFont">
     <w:name w:val="Default Paragraph Font"/>
     <w:uiPriority w:val="1"/>
+    <w:semiHidden/>
     <w:unhideWhenUsed/>
   </w:style>
   <w:style w:type="table" w:default="1" w:styleId="TableNormal">
@@ -4173,15 +4057,37 @@
 </file>
 
 <file path=customXml/item1.xml><?xml version="1.0" encoding="utf-8"?>
-<?mso-contentType ?>
-<FormTemplates xmlns="http://schemas.microsoft.com/sharepoint/v3/contenttype/forms">
-  <Display>DocumentLibraryForm</Display>
-  <Edit>DocumentLibraryForm</Edit>
-  <New>DocumentLibraryForm</New>
-</FormTemplates>
+<p:properties xmlns:p="http://schemas.microsoft.com/office/2006/metadata/properties" xmlns:xsi="http://www.w3.org/2001/XMLSchema-instance" xmlns:pc="http://schemas.microsoft.com/office/infopath/2007/PartnerControls">
+  <documentManagement>
+    <_ip_UnifiedCompliancePolicyUIAction xmlns="http://schemas.microsoft.com/sharepoint/v3" xsi:nil="true"/>
+    <_ip_UnifiedCompliancePolicyProperties xmlns="http://schemas.microsoft.com/sharepoint/v3" xsi:nil="true"/>
+    <TaxCatchAll xmlns="230e9df3-be65-4c73-a93b-d1236ebd677e" xsi:nil="true"/>
+    <ImageTagsTaxHTField xmlns="71af3243-3dd4-4a8d-8c0d-dd76da1f02a5">
+      <Terms xmlns="http://schemas.microsoft.com/office/infopath/2007/PartnerControls"/>
+    </ImageTagsTaxHTField>
+    <Image xmlns="71af3243-3dd4-4a8d-8c0d-dd76da1f02a5">
+      <Url xsi:nil="true"/>
+      <Description xsi:nil="true"/>
+    </Image>
+    <Status xmlns="71af3243-3dd4-4a8d-8c0d-dd76da1f02a5">Not started</Status>
+    <Background xmlns="71af3243-3dd4-4a8d-8c0d-dd76da1f02a5">false</Background>
+    <MediaServiceKeyPoints xmlns="71af3243-3dd4-4a8d-8c0d-dd76da1f02a5" xsi:nil="true"/>
+    <SharedWithUsers xmlns="16c05727-aa75-4e4a-9b5f-8a80a1165891">
+      <UserInfo>
+        <DisplayName/>
+        <AccountId xsi:nil="true"/>
+        <AccountType/>
+      </UserInfo>
+    </SharedWithUsers>
+  </documentManagement>
+</p:properties>
 </file>
 
 <file path=customXml/item2.xml><?xml version="1.0" encoding="utf-8"?>
+<b:Sources xmlns:b="http://schemas.openxmlformats.org/officeDocument/2006/bibliography" xmlns="http://schemas.openxmlformats.org/officeDocument/2006/bibliography" SelectedStyle="\APASixthEditionOfficeOnline.xsl" StyleName="APA" Version="6"/>
+</file>
+
+<file path=customXml/item3.xml><?xml version="1.0" encoding="utf-8"?>
 <ct:contentTypeSchema xmlns:ct="http://schemas.microsoft.com/office/2006/metadata/contentType" xmlns:ma="http://schemas.microsoft.com/office/2006/metadata/properties/metaAttributes" ct:_="" ma:_="" ma:contentTypeName="Document" ma:contentTypeID="0x01010079F111ED35F8CC479449609E8A0923A6" ma:contentTypeVersion="30" ma:contentTypeDescription="Create a new document." ma:contentTypeScope="" ma:versionID="cec0622158e8f13124e9e8fd4de31bd1">
   <xsd:schema xmlns:xsd="http://www.w3.org/2001/XMLSchema" xmlns:xs="http://www.w3.org/2001/XMLSchema" xmlns:p="http://schemas.microsoft.com/office/2006/metadata/properties" xmlns:ns1="http://schemas.microsoft.com/sharepoint/v3" xmlns:ns2="71af3243-3dd4-4a8d-8c0d-dd76da1f02a5" xmlns:ns3="16c05727-aa75-4e4a-9b5f-8a80a1165891" xmlns:ns4="230e9df3-be65-4c73-a93b-d1236ebd677e" targetNamespace="http://schemas.microsoft.com/office/2006/metadata/properties" ma:root="true" ma:fieldsID="3b52f30ab005d15df08657af532e6e38" ns1:_="" ns2:_="" ns3:_="" ns4:_="">
     <xsd:import namespace="http://schemas.microsoft.com/sharepoint/v3"/>
@@ -4499,46 +4405,37 @@
 </ct:contentTypeSchema>
 </file>
 
-<file path=customXml/item3.xml><?xml version="1.0" encoding="utf-8"?>
-<b:Sources xmlns:b="http://schemas.openxmlformats.org/officeDocument/2006/bibliography" xmlns="http://schemas.openxmlformats.org/officeDocument/2006/bibliography" SelectedStyle="\APASixthEditionOfficeOnline.xsl" StyleName="APA" Version="6"/>
-</file>
-
 <file path=customXml/item4.xml><?xml version="1.0" encoding="utf-8"?>
-<p:properties xmlns:p="http://schemas.microsoft.com/office/2006/metadata/properties" xmlns:xsi="http://www.w3.org/2001/XMLSchema-instance" xmlns:pc="http://schemas.microsoft.com/office/infopath/2007/PartnerControls">
-  <documentManagement>
-    <_ip_UnifiedCompliancePolicyUIAction xmlns="http://schemas.microsoft.com/sharepoint/v3" xsi:nil="true"/>
-    <_ip_UnifiedCompliancePolicyProperties xmlns="http://schemas.microsoft.com/sharepoint/v3" xsi:nil="true"/>
-    <TaxCatchAll xmlns="230e9df3-be65-4c73-a93b-d1236ebd677e" xsi:nil="true"/>
-    <ImageTagsTaxHTField xmlns="71af3243-3dd4-4a8d-8c0d-dd76da1f02a5">
-      <Terms xmlns="http://schemas.microsoft.com/office/infopath/2007/PartnerControls"/>
-    </ImageTagsTaxHTField>
-    <Image xmlns="71af3243-3dd4-4a8d-8c0d-dd76da1f02a5">
-      <Url xsi:nil="true"/>
-      <Description xsi:nil="true"/>
-    </Image>
-    <Status xmlns="71af3243-3dd4-4a8d-8c0d-dd76da1f02a5">Not started</Status>
-    <Background xmlns="71af3243-3dd4-4a8d-8c0d-dd76da1f02a5">false</Background>
-    <MediaServiceKeyPoints xmlns="71af3243-3dd4-4a8d-8c0d-dd76da1f02a5" xsi:nil="true"/>
-    <SharedWithUsers xmlns="16c05727-aa75-4e4a-9b5f-8a80a1165891">
-      <UserInfo>
-        <DisplayName/>
-        <AccountId xsi:nil="true"/>
-        <AccountType/>
-      </UserInfo>
-    </SharedWithUsers>
-  </documentManagement>
-</p:properties>
+<?mso-contentType ?>
+<FormTemplates xmlns="http://schemas.microsoft.com/sharepoint/v3/contenttype/forms">
+  <Display>DocumentLibraryForm</Display>
+  <Edit>DocumentLibraryForm</Edit>
+  <New>DocumentLibraryForm</New>
+</FormTemplates>
 </file>
 
 <file path=customXml/itemProps1.xml><?xml version="1.0" encoding="utf-8"?>
-<ds:datastoreItem xmlns:ds="http://schemas.openxmlformats.org/officeDocument/2006/customXml" ds:itemID="{F8158BE5-FF4A-47EA-ABCC-F2FC8C69734F}">
+<ds:datastoreItem xmlns:ds="http://schemas.openxmlformats.org/officeDocument/2006/customXml" ds:itemID="{2FA1C4FC-8415-4BF3-9F42-41DE68C426A1}">
   <ds:schemaRefs>
-    <ds:schemaRef ds:uri="http://schemas.microsoft.com/sharepoint/v3/contenttype/forms"/>
+    <ds:schemaRef ds:uri="http://schemas.microsoft.com/office/2006/metadata/properties"/>
+    <ds:schemaRef ds:uri="http://schemas.microsoft.com/office/infopath/2007/PartnerControls"/>
+    <ds:schemaRef ds:uri="http://schemas.microsoft.com/sharepoint/v3"/>
+    <ds:schemaRef ds:uri="230e9df3-be65-4c73-a93b-d1236ebd677e"/>
+    <ds:schemaRef ds:uri="71af3243-3dd4-4a8d-8c0d-dd76da1f02a5"/>
+    <ds:schemaRef ds:uri="16c05727-aa75-4e4a-9b5f-8a80a1165891"/>
   </ds:schemaRefs>
 </ds:datastoreItem>
 </file>
 
 <file path=customXml/itemProps2.xml><?xml version="1.0" encoding="utf-8"?>
+<ds:datastoreItem xmlns:ds="http://schemas.openxmlformats.org/officeDocument/2006/customXml" ds:itemID="{03157DFE-BC6F-42AC-A308-82239E0F1CF4}">
+  <ds:schemaRefs>
+    <ds:schemaRef ds:uri="http://schemas.openxmlformats.org/officeDocument/2006/bibliography"/>
+  </ds:schemaRefs>
+</ds:datastoreItem>
+</file>
+
+<file path=customXml/itemProps3.xml><?xml version="1.0" encoding="utf-8"?>
 <ds:datastoreItem xmlns:ds="http://schemas.openxmlformats.org/officeDocument/2006/customXml" ds:itemID="{E334ADCA-0391-45BE-A0B8-AA9AA9016254}">
   <ds:schemaRefs>
     <ds:schemaRef ds:uri="http://schemas.microsoft.com/office/2006/metadata/contentType"/>
@@ -4559,23 +4456,10 @@
 </ds:datastoreItem>
 </file>
 
-<file path=customXml/itemProps3.xml><?xml version="1.0" encoding="utf-8"?>
-<ds:datastoreItem xmlns:ds="http://schemas.openxmlformats.org/officeDocument/2006/customXml" ds:itemID="{03157DFE-BC6F-42AC-A308-82239E0F1CF4}">
+<file path=customXml/itemProps4.xml><?xml version="1.0" encoding="utf-8"?>
+<ds:datastoreItem xmlns:ds="http://schemas.openxmlformats.org/officeDocument/2006/customXml" ds:itemID="{F8158BE5-FF4A-47EA-ABCC-F2FC8C69734F}">
   <ds:schemaRefs>
-    <ds:schemaRef ds:uri="http://schemas.openxmlformats.org/officeDocument/2006/bibliography"/>
-  </ds:schemaRefs>
-</ds:datastoreItem>
-</file>
-
-<file path=customXml/itemProps4.xml><?xml version="1.0" encoding="utf-8"?>
-<ds:datastoreItem xmlns:ds="http://schemas.openxmlformats.org/officeDocument/2006/customXml" ds:itemID="{2FA1C4FC-8415-4BF3-9F42-41DE68C426A1}">
-  <ds:schemaRefs>
-    <ds:schemaRef ds:uri="http://schemas.microsoft.com/office/2006/metadata/properties"/>
-    <ds:schemaRef ds:uri="http://schemas.microsoft.com/office/infopath/2007/PartnerControls"/>
-    <ds:schemaRef ds:uri="http://schemas.microsoft.com/sharepoint/v3"/>
-    <ds:schemaRef ds:uri="230e9df3-be65-4c73-a93b-d1236ebd677e"/>
-    <ds:schemaRef ds:uri="71af3243-3dd4-4a8d-8c0d-dd76da1f02a5"/>
-    <ds:schemaRef ds:uri="16c05727-aa75-4e4a-9b5f-8a80a1165891"/>
+    <ds:schemaRef ds:uri="http://schemas.microsoft.com/sharepoint/v3/contenttype/forms"/>
   </ds:schemaRefs>
 </ds:datastoreItem>
 </file>

</xml_diff>